<commit_message>
Add aws cdk (#2)
* aws_cdkの追加

* aws_cdkのせいり

---------

Co-authored-by: nuuta-ui <nuuta.5urin.ebifly@gmail.com>
</commit_message>
<xml_diff>
--- a/参考/作成手順.docx
+++ b/参考/作成手順.docx
@@ -40,66 +40,111 @@
     <w:p>
       <w:pPr>
         <w:ind w:leftChars="100" w:left="210"/>
+      </w:pPr>
+      <w:hyperlink r:id="rId5" w:history="1">
+        <w:r>
+          <w:rPr>
+            <w:rStyle w:val="a3"/>
+          </w:rPr>
+          <w:t>https://docs.aws.amazon.com/cost-management/latest/userguide/budgets-managing-costs.html</w:t>
+        </w:r>
+      </w:hyperlink>
+    </w:p>
+    <w:p>
+      <w:pPr>
+        <w:ind w:leftChars="100" w:left="210"/>
+      </w:pPr>
+    </w:p>
+    <w:p>
+      <w:pPr>
+        <w:ind w:leftChars="100" w:left="210"/>
+      </w:pPr>
+      <w:r>
+        <w:t>AWS</w:t>
+      </w:r>
+      <w:r>
+        <w:t>アカウントを作ったら真っ先にやるべきこと</w:t>
+      </w:r>
+    </w:p>
+    <w:p>
+      <w:pPr>
+        <w:ind w:leftChars="100" w:left="210"/>
+      </w:pPr>
+      <w:r>
+        <w:t>https://dev.classmethod.jp/articles/aws-account-setup-guide-2024-05/</w:t>
+      </w:r>
+    </w:p>
+    <w:p>
+      <w:pPr>
+        <w:ind w:leftChars="100" w:left="210"/>
+      </w:pPr>
+    </w:p>
+    <w:p>
+      <w:pPr>
+        <w:ind w:leftChars="100" w:left="210"/>
+      </w:pPr>
+      <w:r>
+        <w:t>IAM</w:t>
+      </w:r>
+      <w:r>
+        <w:t>ロールの作成</w:t>
+      </w:r>
+    </w:p>
+    <w:p>
+      <w:pPr>
+        <w:ind w:leftChars="100" w:left="210"/>
+      </w:pPr>
+      <w:r>
+        <w:t>https://qiita.com/tokko7777/items/94d6aa7ac5800e32a17f</w:t>
+      </w:r>
+    </w:p>
+    <w:p/>
+    <w:p>
+      <w:r>
+        <w:t>VCS</w:t>
+      </w:r>
+      <w:r>
+        <w:t>の設定</w:t>
+      </w:r>
+    </w:p>
+    <w:p>
+      <w:pPr>
+        <w:ind w:leftChars="100" w:left="210"/>
+      </w:pPr>
+      <w:proofErr w:type="spellStart"/>
+      <w:r>
         <w:rPr>
           <w:rFonts w:hint="eastAsia"/>
         </w:rPr>
-      </w:pPr>
-      <w:r>
-        <w:t>https://docs.aws.amazon.com/cost-management/latest/userguide/budgets-managing-costs.html</w:t>
-      </w:r>
-    </w:p>
-    <w:p/>
-    <w:p>
-      <w:pPr>
+        <w:t>g</w:t>
+      </w:r>
+      <w:r>
+        <w:t>it</w:t>
+      </w:r>
+      <w:proofErr w:type="spellEnd"/>
+      <w:r>
+        <w:t>の</w:t>
+      </w:r>
+      <w:proofErr w:type="spellStart"/>
+      <w:r>
         <w:rPr>
           <w:rFonts w:hint="eastAsia"/>
         </w:rPr>
-      </w:pPr>
-      <w:r>
-        <w:t>VCS</w:t>
-      </w:r>
-      <w:r>
-        <w:t>の設定</w:t>
+        <w:t>i</w:t>
+      </w:r>
+      <w:r>
+        <w:t>nstall,bash</w:t>
+      </w:r>
+      <w:proofErr w:type="spellEnd"/>
+      <w:r>
+        <w:t>の有効か</w:t>
       </w:r>
     </w:p>
     <w:p>
       <w:pPr>
         <w:ind w:leftChars="100" w:left="210"/>
       </w:pPr>
-      <w:proofErr w:type="spellStart"/>
-      <w:r>
-        <w:rPr>
-          <w:rFonts w:hint="eastAsia"/>
-        </w:rPr>
-        <w:t>g</w:t>
-      </w:r>
-      <w:r>
-        <w:t>it</w:t>
-      </w:r>
-      <w:proofErr w:type="spellEnd"/>
-      <w:r>
-        <w:t>の</w:t>
-      </w:r>
-      <w:proofErr w:type="spellStart"/>
-      <w:r>
-        <w:rPr>
-          <w:rFonts w:hint="eastAsia"/>
-        </w:rPr>
-        <w:t>i</w:t>
-      </w:r>
-      <w:r>
-        <w:t>nstall,bash</w:t>
-      </w:r>
-      <w:proofErr w:type="spellEnd"/>
-      <w:r>
-        <w:t>の有効か</w:t>
-      </w:r>
-    </w:p>
-    <w:p>
-      <w:pPr>
-        <w:ind w:leftChars="100" w:left="210"/>
-      </w:pPr>
-      <w:hyperlink r:id="rId4" w:history="1">
+      <w:hyperlink r:id="rId6" w:anchor="3.-git%E3%81%AE%E5%A7%8B%E3%82%81%E6%96%B9" w:history="1">
         <w:r>
           <w:rPr>
             <w:rStyle w:val="a3"/>
@@ -108,104 +153,96 @@
         </w:r>
       </w:hyperlink>
     </w:p>
-    <w:p>
-      <w:pPr>
+    <w:p/>
+    <w:p>
+      <w:r>
+        <w:t>GitHub</w:t>
+      </w:r>
+      <w:r>
+        <w:t>の設定</w:t>
+      </w:r>
+    </w:p>
+    <w:p>
+      <w:pPr>
+        <w:ind w:leftChars="100" w:left="210"/>
+      </w:pPr>
+      <w:proofErr w:type="spellStart"/>
+      <w:r>
+        <w:t>git</w:t>
+      </w:r>
+      <w:proofErr w:type="spellEnd"/>
+      <w:r>
+        <w:t xml:space="preserve"> </w:t>
+      </w:r>
+      <w:r>
+        <w:t>リポジトリの作成</w:t>
+      </w:r>
+    </w:p>
+    <w:p>
+      <w:pPr>
+        <w:ind w:leftChars="100" w:left="210"/>
+      </w:pPr>
+      <w:r>
         <w:rPr>
           <w:rFonts w:hint="eastAsia"/>
         </w:rPr>
-      </w:pPr>
-    </w:p>
-    <w:p>
-      <w:r>
-        <w:t>GitHub</w:t>
-      </w:r>
-      <w:r>
-        <w:t>の設定</w:t>
+        <w:t>r</w:t>
+      </w:r>
+      <w:r>
+        <w:t>eadme</w:t>
+      </w:r>
+      <w:r>
+        <w:t>と</w:t>
+      </w:r>
+      <w:proofErr w:type="spellStart"/>
+      <w:r>
+        <w:rPr>
+          <w:rFonts w:hint="eastAsia"/>
+        </w:rPr>
+        <w:t>g</w:t>
+      </w:r>
+      <w:r>
+        <w:t>itignore</w:t>
+      </w:r>
+      <w:proofErr w:type="spellEnd"/>
+      <w:r>
+        <w:t>を有効（とりあえず</w:t>
+      </w:r>
+      <w:r>
+        <w:rPr>
+          <w:rFonts w:hint="eastAsia"/>
+        </w:rPr>
+        <w:t>n</w:t>
+      </w:r>
+      <w:r>
+        <w:t>ode</w:t>
+      </w:r>
+      <w:r>
+        <w:t>で）</w:t>
       </w:r>
     </w:p>
     <w:p>
       <w:pPr>
         <w:ind w:leftChars="100" w:left="210"/>
       </w:pPr>
-      <w:proofErr w:type="spellStart"/>
-      <w:r>
-        <w:t>git</w:t>
-      </w:r>
-      <w:proofErr w:type="spellEnd"/>
-      <w:r>
-        <w:t xml:space="preserve"> </w:t>
-      </w:r>
-      <w:r>
-        <w:t>リポジトリの作成</w:t>
+      <w:r>
+        <w:rPr>
+          <w:rFonts w:hint="eastAsia"/>
+        </w:rPr>
+        <w:t>m</w:t>
+      </w:r>
+      <w:r>
+        <w:t>ain</w:t>
+      </w:r>
+      <w:r>
+        <w:t>ブランチをプロテクト</w:t>
       </w:r>
     </w:p>
     <w:p>
       <w:pPr>
         <w:ind w:leftChars="100" w:left="210"/>
       </w:pPr>
-      <w:r>
-        <w:rPr>
-          <w:rFonts w:hint="eastAsia"/>
-        </w:rPr>
-        <w:t>r</w:t>
-      </w:r>
-      <w:r>
-        <w:t>eadme</w:t>
-      </w:r>
-      <w:r>
-        <w:t>と</w:t>
-      </w:r>
-      <w:proofErr w:type="spellStart"/>
-      <w:r>
-        <w:rPr>
-          <w:rFonts w:hint="eastAsia"/>
-        </w:rPr>
-        <w:t>g</w:t>
-      </w:r>
-      <w:r>
-        <w:t>itignore</w:t>
-      </w:r>
-      <w:proofErr w:type="spellEnd"/>
-      <w:r>
-        <w:t>を有効（とりあえず</w:t>
-      </w:r>
-      <w:r>
-        <w:rPr>
-          <w:rFonts w:hint="eastAsia"/>
-        </w:rPr>
-        <w:t>n</w:t>
-      </w:r>
-      <w:r>
-        <w:t>ode</w:t>
-      </w:r>
-      <w:r>
-        <w:t>で）</w:t>
-      </w:r>
-    </w:p>
-    <w:p>
-      <w:pPr>
-        <w:ind w:leftChars="100" w:left="210"/>
-      </w:pPr>
-      <w:r>
-        <w:rPr>
-          <w:rFonts w:hint="eastAsia"/>
-        </w:rPr>
-        <w:t>m</w:t>
-      </w:r>
-      <w:r>
-        <w:t>ain</w:t>
-      </w:r>
-      <w:r>
-        <w:t>ブランチをプロテクト</w:t>
-      </w:r>
-      <w:bookmarkStart w:id="0" w:name="_GoBack"/>
-      <w:bookmarkEnd w:id="0"/>
-    </w:p>
-    <w:p>
-      <w:pPr>
-        <w:ind w:leftChars="100" w:left="210"/>
-      </w:pPr>
-      <w:hyperlink r:id="rId5" w:history="1">
+      <w:hyperlink r:id="rId7" w:history="1">
         <w:r>
           <w:rPr>
             <w:rStyle w:val="a3"/>
@@ -265,12 +302,137 @@
     <w:p>
       <w:pPr>
         <w:ind w:leftChars="100" w:left="210"/>
+      </w:pPr>
+      <w:r>
+        <w:t>$ touch ops-</w:t>
+      </w:r>
+      <w:proofErr w:type="spellStart"/>
+      <w:r>
+        <w:t>cdk</w:t>
+      </w:r>
+      <w:proofErr w:type="spellEnd"/>
+      <w:r>
+        <w:t>/.</w:t>
+      </w:r>
+      <w:proofErr w:type="spellStart"/>
+      <w:r>
+        <w:t>gitkeep</w:t>
+      </w:r>
+      <w:proofErr w:type="spellEnd"/>
+    </w:p>
+    <w:p>
+      <w:pPr>
+        <w:ind w:leftChars="100" w:left="210"/>
+      </w:pPr>
+    </w:p>
+    <w:p>
+      <w:r>
+        <w:t>AWSCDK</w:t>
+      </w:r>
+      <w:r>
+        <w:t>の設定</w:t>
+      </w:r>
+    </w:p>
+    <w:p>
+      <w:pPr>
+        <w:pStyle w:val="a4"/>
+        <w:numPr>
+          <w:ilvl w:val="0"/>
+          <w:numId w:val="1"/>
+        </w:numPr>
+        <w:ind w:leftChars="0"/>
+      </w:pPr>
+      <w:r>
+        <w:t>npm</w:t>
+      </w:r>
+      <w:r>
+        <w:t>の設定</w:t>
+      </w:r>
+    </w:p>
+    <w:p>
+      <w:pPr>
+        <w:pStyle w:val="a4"/>
+        <w:ind w:leftChars="0" w:left="360"/>
+      </w:pPr>
+      <w:hyperlink r:id="rId8" w:history="1">
+        <w:r>
+          <w:rPr>
+            <w:rStyle w:val="a3"/>
+          </w:rPr>
+          <w:t>https://zenn.dev/kuuki/articles/windows-nodejs-install</w:t>
+        </w:r>
+      </w:hyperlink>
+    </w:p>
+    <w:p>
+      <w:pPr>
+        <w:pStyle w:val="a4"/>
+        <w:ind w:leftChars="0" w:left="360"/>
+      </w:pPr>
+    </w:p>
+    <w:p>
+      <w:pPr>
+        <w:pStyle w:val="a4"/>
+        <w:numPr>
+          <w:ilvl w:val="0"/>
+          <w:numId w:val="1"/>
+        </w:numPr>
+        <w:ind w:leftChars="0"/>
+      </w:pPr>
+      <w:r>
+        <w:t>https://docs.aws.amazon.com/ja_jp/cdk/v2/guide/prerequisites.html</w:t>
+      </w:r>
+    </w:p>
+    <w:p>
+      <w:pPr>
+        <w:pStyle w:val="a4"/>
+        <w:numPr>
+          <w:ilvl w:val="0"/>
+          <w:numId w:val="1"/>
+        </w:numPr>
+        <w:ind w:leftChars="0"/>
+      </w:pPr>
+      <w:r>
         <w:rPr>
           <w:rFonts w:hint="eastAsia"/>
         </w:rPr>
-      </w:pPr>
-      <w:r>
-        <w:t>$ touch ops-</w:t>
+        <w:t>AWS</w:t>
+      </w:r>
+      <w:r>
+        <w:t xml:space="preserve"> CDK</w:t>
+      </w:r>
+      <w:r>
+        <w:t>のインスト</w:t>
+      </w:r>
+      <w:r>
+        <w:t>―</w:t>
+      </w:r>
+      <w:r>
+        <w:t>ル</w:t>
+      </w:r>
+      <w:r>
+        <w:br/>
+      </w:r>
+      <w:r>
+        <w:t xml:space="preserve">$ </w:t>
+      </w:r>
+      <w:proofErr w:type="spellStart"/>
+      <w:r>
+        <w:t>npm</w:t>
+      </w:r>
+      <w:proofErr w:type="spellEnd"/>
+      <w:r>
+        <w:t xml:space="preserve"> install -g </w:t>
+      </w:r>
+      <w:proofErr w:type="spellStart"/>
+      <w:r>
+        <w:t>aws-cdk</w:t>
+      </w:r>
+      <w:proofErr w:type="spellEnd"/>
+      <w:r>
+        <w:br/>
+      </w:r>
+      <w:r>
+        <w:t xml:space="preserve">$ </w:t>
       </w:r>
       <w:proofErr w:type="spellStart"/>
       <w:r>
@@ -278,13 +440,1071 @@
       </w:r>
       <w:proofErr w:type="spellEnd"/>
       <w:r>
-        <w:t>/.</w:t>
-      </w:r>
-      <w:proofErr w:type="spellStart"/>
-      <w:r>
-        <w:t>gitkeep</w:t>
-      </w:r>
-      <w:proofErr w:type="spellEnd"/>
+        <w:t xml:space="preserve"> </w:t>
+      </w:r>
+      <w:r>
+        <w:t>–</w:t>
+      </w:r>
+      <w:r>
+        <w:t>version</w:t>
+      </w:r>
+    </w:p>
+    <w:p>
+      <w:pPr>
+        <w:pStyle w:val="a4"/>
+        <w:numPr>
+          <w:ilvl w:val="0"/>
+          <w:numId w:val="1"/>
+        </w:numPr>
+        <w:ind w:leftChars="0"/>
+      </w:pPr>
+      <w:r>
+        <w:lastRenderedPageBreak/>
+        <w:t>AWS CLI</w:t>
+      </w:r>
+      <w:r>
+        <w:t>のインストール</w:t>
+      </w:r>
+    </w:p>
+    <w:p>
+      <w:pPr>
+        <w:pStyle w:val="a4"/>
+        <w:ind w:leftChars="0" w:left="360"/>
+      </w:pPr>
+      <w:r>
+        <w:t>・</w:t>
+      </w:r>
+      <w:r>
+        <w:fldChar w:fldCharType="begin"/>
+      </w:r>
+      <w:r>
+        <w:instrText xml:space="preserve"> HYPERLINK "</w:instrText>
+      </w:r>
+      <w:r>
+        <w:instrText>https://docs.aws.amazon.com/cli/latest/userguide/getting-started-install.html</w:instrText>
+      </w:r>
+      <w:r>
+        <w:instrText xml:space="preserve">" </w:instrText>
+      </w:r>
+      <w:r>
+        <w:fldChar w:fldCharType="separate"/>
+      </w:r>
+      <w:r>
+        <w:rPr>
+          <w:rStyle w:val="a3"/>
+        </w:rPr>
+        <w:t>https://docs.aws.amazon.com/cli/latest/userguide/getting-started-install.html</w:t>
+      </w:r>
+      <w:r>
+        <w:fldChar w:fldCharType="end"/>
+      </w:r>
+    </w:p>
+    <w:p>
+      <w:pPr>
+        <w:pStyle w:val="a4"/>
+        <w:ind w:leftChars="0" w:left="360"/>
+      </w:pPr>
+      <w:r>
+        <w:t>IAM</w:t>
+      </w:r>
+      <w:r>
+        <w:t>ロールに</w:t>
+      </w:r>
+      <w:proofErr w:type="spellStart"/>
+      <w:r>
+        <w:rPr>
+          <w:rFonts w:ascii="Helvetica" w:hAnsi="Helvetica" w:cs="Helvetica"/>
+          <w:color w:val="0F141A"/>
+          <w:shd w:val="clear" w:color="auto" w:fill="FFFFFF"/>
+        </w:rPr>
+        <w:t>SignInLocalDevelopmentAccess</w:t>
+      </w:r>
+      <w:proofErr w:type="spellEnd"/>
+      <w:r>
+        <w:rPr>
+          <w:rFonts w:ascii="Helvetica" w:hAnsi="Helvetica" w:cs="Helvetica"/>
+          <w:color w:val="0F141A"/>
+          <w:shd w:val="clear" w:color="auto" w:fill="FFFFFF"/>
+        </w:rPr>
+        <w:t>を付与</w:t>
+      </w:r>
+    </w:p>
+    <w:p>
+      <w:pPr>
+        <w:pStyle w:val="a4"/>
+        <w:ind w:leftChars="0" w:left="360"/>
+      </w:pPr>
+      <w:r>
+        <w:t>・</w:t>
+      </w:r>
+      <w:r>
+        <w:t>https://docs.aws.amazon.com/cli/latest/userguide/cli-configure-sign-in.html</w:t>
+      </w:r>
+    </w:p>
+    <w:p>
+      <w:pPr>
+        <w:pStyle w:val="a4"/>
+        <w:ind w:leftChars="0" w:left="360"/>
+        <w:rPr>
+          <w:rFonts w:ascii="Helvetica" w:hAnsi="Helvetica" w:cs="Helvetica"/>
+          <w:color w:val="0F141A"/>
+          <w:shd w:val="clear" w:color="auto" w:fill="FFFFFF"/>
+        </w:rPr>
+      </w:pPr>
+      <w:proofErr w:type="spellStart"/>
+      <w:r>
+        <w:rPr>
+          <w:rFonts w:ascii="Helvetica" w:hAnsi="Helvetica" w:cs="Helvetica" w:hint="eastAsia"/>
+          <w:color w:val="0F141A"/>
+          <w:shd w:val="clear" w:color="auto" w:fill="FFFFFF"/>
+        </w:rPr>
+        <w:t>c</w:t>
+      </w:r>
+      <w:r>
+        <w:rPr>
+          <w:rFonts w:ascii="Helvetica" w:hAnsi="Helvetica" w:cs="Helvetica"/>
+          <w:color w:val="0F141A"/>
+          <w:shd w:val="clear" w:color="auto" w:fill="FFFFFF"/>
+        </w:rPr>
+        <w:t>md</w:t>
+      </w:r>
+      <w:proofErr w:type="spellEnd"/>
+      <w:r>
+        <w:rPr>
+          <w:rFonts w:ascii="Helvetica" w:hAnsi="Helvetica" w:cs="Helvetica"/>
+          <w:color w:val="0F141A"/>
+          <w:shd w:val="clear" w:color="auto" w:fill="FFFFFF"/>
+        </w:rPr>
+        <w:t>でログイン</w:t>
+      </w:r>
+      <w:r>
+        <w:rPr>
+          <w:rFonts w:ascii="Helvetica" w:hAnsi="Helvetica" w:cs="Helvetica" w:hint="eastAsia"/>
+          <w:color w:val="0F141A"/>
+          <w:shd w:val="clear" w:color="auto" w:fill="FFFFFF"/>
+        </w:rPr>
+        <w:t>(</w:t>
+      </w:r>
+      <w:proofErr w:type="spellStart"/>
+      <w:r>
+        <w:rPr>
+          <w:rFonts w:ascii="Helvetica" w:hAnsi="Helvetica" w:cs="Helvetica" w:hint="eastAsia"/>
+          <w:color w:val="0F141A"/>
+          <w:shd w:val="clear" w:color="auto" w:fill="FFFFFF"/>
+        </w:rPr>
+        <w:t>a</w:t>
+      </w:r>
+      <w:r>
+        <w:rPr>
+          <w:rFonts w:ascii="Helvetica" w:hAnsi="Helvetica" w:cs="Helvetica"/>
+          <w:color w:val="0F141A"/>
+          <w:shd w:val="clear" w:color="auto" w:fill="FFFFFF"/>
+        </w:rPr>
+        <w:t>ws</w:t>
+      </w:r>
+      <w:proofErr w:type="spellEnd"/>
+      <w:r>
+        <w:rPr>
+          <w:rFonts w:ascii="Helvetica" w:hAnsi="Helvetica" w:cs="Helvetica"/>
+          <w:color w:val="0F141A"/>
+          <w:shd w:val="clear" w:color="auto" w:fill="FFFFFF"/>
+        </w:rPr>
+        <w:t xml:space="preserve"> login)</w:t>
+      </w:r>
+      <w:r>
+        <w:rPr>
+          <w:rFonts w:ascii="Helvetica" w:hAnsi="Helvetica" w:cs="Helvetica"/>
+          <w:color w:val="0F141A"/>
+          <w:shd w:val="clear" w:color="auto" w:fill="FFFFFF"/>
+        </w:rPr>
+        <w:t xml:space="preserve">そのご　</w:t>
+      </w:r>
+      <w:r>
+        <w:rPr>
+          <w:rFonts w:ascii="Helvetica" w:hAnsi="Helvetica" w:cs="Helvetica" w:hint="eastAsia"/>
+          <w:color w:val="0F141A"/>
+          <w:shd w:val="clear" w:color="auto" w:fill="FFFFFF"/>
+        </w:rPr>
+        <w:t>.</w:t>
+      </w:r>
+      <w:proofErr w:type="spellStart"/>
+      <w:r>
+        <w:rPr>
+          <w:rFonts w:ascii="Helvetica" w:hAnsi="Helvetica" w:cs="Helvetica"/>
+          <w:color w:val="0F141A"/>
+          <w:shd w:val="clear" w:color="auto" w:fill="FFFFFF"/>
+        </w:rPr>
+        <w:t>aws</w:t>
+      </w:r>
+      <w:proofErr w:type="spellEnd"/>
+      <w:r>
+        <w:rPr>
+          <w:rFonts w:ascii="Helvetica" w:hAnsi="Helvetica" w:cs="Helvetica"/>
+          <w:color w:val="0F141A"/>
+          <w:shd w:val="clear" w:color="auto" w:fill="FFFFFF"/>
+        </w:rPr>
+        <w:t>の</w:t>
+      </w:r>
+      <w:proofErr w:type="spellStart"/>
+      <w:r>
+        <w:rPr>
+          <w:rFonts w:ascii="Helvetica" w:hAnsi="Helvetica" w:cs="Helvetica" w:hint="eastAsia"/>
+          <w:color w:val="0F141A"/>
+          <w:shd w:val="clear" w:color="auto" w:fill="FFFFFF"/>
+        </w:rPr>
+        <w:t>c</w:t>
+      </w:r>
+      <w:r>
+        <w:rPr>
+          <w:rFonts w:ascii="Helvetica" w:hAnsi="Helvetica" w:cs="Helvetica"/>
+          <w:color w:val="0F141A"/>
+          <w:shd w:val="clear" w:color="auto" w:fill="FFFFFF"/>
+        </w:rPr>
+        <w:t>onfig</w:t>
+      </w:r>
+      <w:proofErr w:type="spellEnd"/>
+      <w:r>
+        <w:rPr>
+          <w:rFonts w:ascii="Helvetica" w:hAnsi="Helvetica" w:cs="Helvetica"/>
+          <w:color w:val="0F141A"/>
+          <w:shd w:val="clear" w:color="auto" w:fill="FFFFFF"/>
+        </w:rPr>
+        <w:t>に</w:t>
+      </w:r>
+      <w:proofErr w:type="spellStart"/>
+      <w:r>
+        <w:rPr>
+          <w:rFonts w:ascii="Helvetica" w:hAnsi="Helvetica" w:cs="Helvetica" w:hint="eastAsia"/>
+          <w:color w:val="0F141A"/>
+          <w:shd w:val="clear" w:color="auto" w:fill="FFFFFF"/>
+        </w:rPr>
+        <w:t>d</w:t>
+      </w:r>
+      <w:r>
+        <w:rPr>
+          <w:rFonts w:ascii="Helvetica" w:hAnsi="Helvetica" w:cs="Helvetica"/>
+          <w:color w:val="0F141A"/>
+          <w:shd w:val="clear" w:color="auto" w:fill="FFFFFF"/>
+        </w:rPr>
+        <w:t>efalt</w:t>
+      </w:r>
+      <w:proofErr w:type="spellEnd"/>
+      <w:r>
+        <w:rPr>
+          <w:rFonts w:ascii="Helvetica" w:hAnsi="Helvetica" w:cs="Helvetica"/>
+          <w:color w:val="0F141A"/>
+          <w:shd w:val="clear" w:color="auto" w:fill="FFFFFF"/>
+        </w:rPr>
+        <w:t>が追加</w:t>
+      </w:r>
+    </w:p>
+    <w:p>
+      <w:pPr>
+        <w:pStyle w:val="a4"/>
+        <w:ind w:leftChars="0" w:left="360"/>
+        <w:rPr>
+          <w:rFonts w:ascii="Helvetica" w:hAnsi="Helvetica" w:cs="Helvetica"/>
+          <w:color w:val="0F141A"/>
+          <w:shd w:val="clear" w:color="auto" w:fill="FFFFFF"/>
+        </w:rPr>
+      </w:pPr>
+      <w:r>
+        <w:rPr>
+          <w:rFonts w:ascii="Helvetica" w:hAnsi="Helvetica" w:cs="Helvetica"/>
+          <w:color w:val="0F141A"/>
+          <w:shd w:val="clear" w:color="auto" w:fill="FFFFFF"/>
+        </w:rPr>
+        <w:t>・</w:t>
+      </w:r>
+      <w:r>
+        <w:rPr>
+          <w:rFonts w:ascii="Helvetica" w:hAnsi="Helvetica" w:cs="Helvetica"/>
+          <w:color w:val="0F141A"/>
+          <w:shd w:val="clear" w:color="auto" w:fill="FFFFFF"/>
+        </w:rPr>
+        <w:t>https://docs.aws.amazon.com/cli/latest/userguide/cli-configure-sign-in.html</w:t>
+      </w:r>
+    </w:p>
+    <w:p>
+      <w:pPr>
+        <w:pStyle w:val="a4"/>
+        <w:ind w:leftChars="0" w:left="360"/>
+        <w:rPr>
+          <w:rFonts w:ascii="Helvetica" w:hAnsi="Helvetica" w:cs="Helvetica"/>
+          <w:color w:val="0F141A"/>
+          <w:shd w:val="clear" w:color="auto" w:fill="FFFFFF"/>
+        </w:rPr>
+      </w:pPr>
+      <w:r>
+        <w:rPr>
+          <w:noProof/>
+        </w:rPr>
+        <w:drawing>
+          <wp:inline distT="0" distB="0" distL="0" distR="0" wp14:anchorId="6593AC82" wp14:editId="0111F19A">
+            <wp:extent cx="2724150" cy="2099733"/>
+            <wp:effectExtent l="0" t="0" r="0" b="0"/>
+            <wp:docPr id="1" name="図 1"/>
+            <wp:cNvGraphicFramePr>
+              <a:graphicFrameLocks xmlns:a="http://schemas.openxmlformats.org/drawingml/2006/main" noChangeAspect="1"/>
+            </wp:cNvGraphicFramePr>
+            <a:graphic xmlns:a="http://schemas.openxmlformats.org/drawingml/2006/main">
+              <a:graphicData uri="http://schemas.openxmlformats.org/drawingml/2006/picture">
+                <pic:pic xmlns:pic="http://schemas.openxmlformats.org/drawingml/2006/picture">
+                  <pic:nvPicPr>
+                    <pic:cNvPr id="1" name=""/>
+                    <pic:cNvPicPr/>
+                  </pic:nvPicPr>
+                  <pic:blipFill rotWithShape="1">
+                    <a:blip r:embed="rId9"/>
+                    <a:srcRect l="49545" t="50172" b="15259"/>
+                    <a:stretch/>
+                  </pic:blipFill>
+                  <pic:spPr bwMode="auto">
+                    <a:xfrm>
+                      <a:off x="0" y="0"/>
+                      <a:ext cx="2724573" cy="2100059"/>
+                    </a:xfrm>
+                    <a:prstGeom prst="rect">
+                      <a:avLst/>
+                    </a:prstGeom>
+                    <a:ln>
+                      <a:noFill/>
+                    </a:ln>
+                    <a:extLst>
+                      <a:ext uri="{53640926-AAD7-44D8-BBD7-CCE9431645EC}">
+                        <a14:shadowObscured xmlns:a14="http://schemas.microsoft.com/office/drawing/2010/main"/>
+                      </a:ext>
+                    </a:extLst>
+                  </pic:spPr>
+                </pic:pic>
+              </a:graphicData>
+            </a:graphic>
+          </wp:inline>
+        </w:drawing>
+      </w:r>
+    </w:p>
+    <w:p>
+      <w:pPr>
+        <w:rPr>
+          <w:rFonts w:ascii="Helvetica" w:hAnsi="Helvetica" w:cs="Helvetica"/>
+          <w:color w:val="0F141A"/>
+          <w:shd w:val="clear" w:color="auto" w:fill="FFFFFF"/>
+        </w:rPr>
+      </w:pPr>
+    </w:p>
+    <w:p>
+      <w:pPr>
+        <w:pStyle w:val="a4"/>
+        <w:ind w:leftChars="0" w:left="360"/>
+        <w:rPr>
+          <w:rFonts w:ascii="Helvetica" w:hAnsi="Helvetica" w:cs="Helvetica"/>
+          <w:color w:val="0F141A"/>
+          <w:shd w:val="clear" w:color="auto" w:fill="FFFFFF"/>
+        </w:rPr>
+      </w:pPr>
+    </w:p>
+    <w:p>
+      <w:pPr>
+        <w:pStyle w:val="a4"/>
+        <w:ind w:leftChars="0" w:left="360"/>
+        <w:rPr>
+          <w:rFonts w:ascii="Helvetica" w:hAnsi="Helvetica" w:cs="Helvetica"/>
+          <w:color w:val="0F141A"/>
+          <w:shd w:val="clear" w:color="auto" w:fill="FFFFFF"/>
+        </w:rPr>
+      </w:pPr>
+    </w:p>
+    <w:p>
+      <w:pPr>
+        <w:pStyle w:val="a4"/>
+        <w:numPr>
+          <w:ilvl w:val="0"/>
+          <w:numId w:val="1"/>
+        </w:numPr>
+        <w:ind w:leftChars="0"/>
+      </w:pPr>
+      <w:r>
+        <w:t>AWS</w:t>
+      </w:r>
+      <w:r>
+        <w:t xml:space="preserve">　</w:t>
+      </w:r>
+      <w:r>
+        <w:t>CDK</w:t>
+      </w:r>
+      <w:r>
+        <w:t>でアプリを作る</w:t>
+      </w:r>
+      <w:r>
+        <w:br/>
+      </w:r>
+      <w:hyperlink r:id="rId10" w:history="1">
+        <w:r>
+          <w:rPr>
+            <w:rStyle w:val="a3"/>
+          </w:rPr>
+          <w:t>https://docs.aws.amazon.com/cdk/v2/guide/hello-world.html</w:t>
+        </w:r>
+      </w:hyperlink>
+      <w:r>
+        <w:br/>
+      </w:r>
+      <w:r>
+        <w:br/>
+      </w:r>
+      <w:r>
+        <w:t>bootstrap</w:t>
+      </w:r>
+      <w:r>
+        <w:t>でエラー：</w:t>
+      </w:r>
+      <w:r>
+        <w:t xml:space="preserve">python app.py: </w:t>
+      </w:r>
+      <w:proofErr w:type="spellStart"/>
+      <w:r>
+        <w:t>Subprocess</w:t>
+      </w:r>
+      <w:proofErr w:type="spellEnd"/>
+      <w:r>
+        <w:t xml:space="preserve"> exited with error 9009</w:t>
+      </w:r>
+    </w:p>
+    <w:p>
+      <w:pPr>
+        <w:pStyle w:val="a4"/>
+        <w:ind w:leftChars="271" w:left="569"/>
+        <w:rPr>
+          <w:strike/>
+        </w:rPr>
+      </w:pPr>
+      <w:r>
+        <w:rPr>
+          <w:strike/>
+        </w:rPr>
+        <w:t>→Python</w:t>
+      </w:r>
+      <w:r>
+        <w:rPr>
+          <w:strike/>
+        </w:rPr>
+        <w:t>をインストールしてなかった</w:t>
+      </w:r>
+    </w:p>
+    <w:p>
+      <w:pPr>
+        <w:pStyle w:val="a4"/>
+        <w:ind w:leftChars="271" w:left="569"/>
+        <w:rPr>
+          <w:strike/>
+        </w:rPr>
+      </w:pPr>
+      <w:r>
+        <w:rPr>
+          <w:strike/>
+        </w:rPr>
+        <w:t>→</w:t>
+      </w:r>
+      <w:r>
+        <w:rPr>
+          <w:strike/>
+        </w:rPr>
+        <w:t>先に仮想環境をたててから</w:t>
+      </w:r>
+      <w:proofErr w:type="spellStart"/>
+      <w:r>
+        <w:rPr>
+          <w:rFonts w:hint="eastAsia"/>
+          <w:strike/>
+        </w:rPr>
+        <w:t>i</w:t>
+      </w:r>
+      <w:r>
+        <w:rPr>
+          <w:strike/>
+        </w:rPr>
+        <w:t>nit</w:t>
+      </w:r>
+      <w:proofErr w:type="spellEnd"/>
+      <w:r>
+        <w:rPr>
+          <w:strike/>
+        </w:rPr>
+        <w:t>しないちいけないっぽい</w:t>
+      </w:r>
+    </w:p>
+    <w:p>
+      <w:pPr>
+        <w:pStyle w:val="a4"/>
+        <w:ind w:leftChars="271" w:left="569"/>
+        <w:rPr>
+          <w:rFonts w:hint="eastAsia"/>
+          <w:strike/>
+        </w:rPr>
+      </w:pPr>
+      <w:r>
+        <w:rPr>
+          <w:strike/>
+        </w:rPr>
+        <w:t>→</w:t>
+      </w:r>
+      <w:r>
+        <w:rPr>
+          <w:rFonts w:hint="eastAsia"/>
+          <w:strike/>
+        </w:rPr>
+        <w:t>.</w:t>
+      </w:r>
+      <w:proofErr w:type="spellStart"/>
+      <w:r>
+        <w:rPr>
+          <w:strike/>
+        </w:rPr>
+        <w:t>venv</w:t>
+      </w:r>
+      <w:proofErr w:type="spellEnd"/>
+      <w:r>
+        <w:rPr>
+          <w:strike/>
+        </w:rPr>
+        <w:t>の構成が</w:t>
+      </w:r>
+      <w:r>
+        <w:rPr>
+          <w:rFonts w:hint="eastAsia"/>
+          <w:strike/>
+        </w:rPr>
+        <w:t>w</w:t>
+      </w:r>
+      <w:r>
+        <w:rPr>
+          <w:strike/>
+        </w:rPr>
+        <w:t>indows</w:t>
+      </w:r>
+      <w:r>
+        <w:rPr>
+          <w:strike/>
+        </w:rPr>
+        <w:t>だと少し違うから、</w:t>
+      </w:r>
+      <w:r>
+        <w:rPr>
+          <w:rFonts w:hint="eastAsia"/>
+          <w:strike/>
+        </w:rPr>
+        <w:t>b</w:t>
+      </w:r>
+      <w:r>
+        <w:rPr>
+          <w:strike/>
+        </w:rPr>
+        <w:t>in</w:t>
+      </w:r>
+      <w:r>
+        <w:rPr>
+          <w:strike/>
+        </w:rPr>
+        <w:t>のかっわりに</w:t>
+      </w:r>
+      <w:r>
+        <w:rPr>
+          <w:rFonts w:hint="eastAsia"/>
+          <w:strike/>
+        </w:rPr>
+        <w:t>S</w:t>
+      </w:r>
+      <w:r>
+        <w:rPr>
+          <w:strike/>
+        </w:rPr>
+        <w:t>cripts</w:t>
+      </w:r>
+      <w:r>
+        <w:rPr>
+          <w:strike/>
+        </w:rPr>
+        <w:t>にする</w:t>
+      </w:r>
+    </w:p>
+    <w:p>
+      <w:pPr>
+        <w:pStyle w:val="a4"/>
+        <w:ind w:leftChars="271" w:left="569" w:firstLineChars="100" w:firstLine="210"/>
+        <w:rPr>
+          <w:rFonts w:hint="eastAsia"/>
+          <w:strike/>
+        </w:rPr>
+      </w:pPr>
+      <w:r>
+        <w:rPr>
+          <w:strike/>
+        </w:rPr>
+        <w:t>https://qiita.com/fiftystorm36/items/b2fd47cf32c7694adc2e</w:t>
+      </w:r>
+    </w:p>
+    <w:p>
+      <w:pPr>
+        <w:pStyle w:val="a4"/>
+        <w:ind w:leftChars="271" w:left="569"/>
+        <w:rPr>
+          <w:strike/>
+        </w:rPr>
+      </w:pPr>
+      <w:r>
+        <w:rPr>
+          <w:strike/>
+        </w:rPr>
+        <w:t>Import "constructs" could not be resolved</w:t>
+      </w:r>
+    </w:p>
+    <w:p>
+      <w:pPr>
+        <w:pStyle w:val="a4"/>
+        <w:ind w:leftChars="271" w:left="569"/>
+        <w:rPr>
+          <w:strike/>
+        </w:rPr>
+      </w:pPr>
+      <w:r>
+        <w:rPr>
+          <w:strike/>
+        </w:rPr>
+        <w:t>→</w:t>
+      </w:r>
+      <w:r>
+        <w:rPr>
+          <w:strike/>
+        </w:rPr>
+        <w:t>最初から入っている</w:t>
+      </w:r>
+      <w:r>
+        <w:rPr>
+          <w:rFonts w:hint="eastAsia"/>
+          <w:strike/>
+        </w:rPr>
+        <w:t>C</w:t>
+      </w:r>
+      <w:r>
+        <w:rPr>
+          <w:strike/>
+        </w:rPr>
+        <w:t>onstructs</w:t>
+      </w:r>
+      <w:r>
+        <w:rPr>
+          <w:strike/>
+        </w:rPr>
+        <w:t>がインストールされてない</w:t>
+      </w:r>
+    </w:p>
+    <w:p>
+      <w:pPr>
+        <w:pStyle w:val="a4"/>
+        <w:ind w:leftChars="271" w:left="569"/>
+        <w:rPr>
+          <w:rFonts w:hint="eastAsia"/>
+        </w:rPr>
+      </w:pPr>
+      <w:proofErr w:type="spellStart"/>
+      <w:r>
+        <w:t>Init</w:t>
+      </w:r>
+      <w:proofErr w:type="spellEnd"/>
+      <w:r>
+        <w:t>のあと</w:t>
+      </w:r>
+      <w:r>
+        <w:rPr>
+          <w:rFonts w:hint="eastAsia"/>
+        </w:rPr>
+        <w:t>に舌を行い仮想環境を有効化する</w:t>
+      </w:r>
+    </w:p>
+    <w:p>
+      <w:pPr>
+        <w:pStyle w:val="a4"/>
+        <w:ind w:leftChars="271" w:left="569"/>
+        <w:rPr>
+          <w:rFonts w:ascii="Consolas" w:hAnsi="Consolas"/>
+          <w:color w:val="16191F"/>
+          <w:shd w:val="clear" w:color="auto" w:fill="F9F9F9"/>
+        </w:rPr>
+      </w:pPr>
+      <w:r>
+        <w:rPr>
+          <w:rStyle w:val="hljs-builtin"/>
+          <w:rFonts w:ascii="Consolas" w:hAnsi="Consolas"/>
+          <w:color w:val="C18401"/>
+        </w:rPr>
+        <w:t>source</w:t>
+      </w:r>
+      <w:r>
+        <w:rPr>
+          <w:rFonts w:ascii="Consolas" w:hAnsi="Consolas"/>
+          <w:color w:val="16191F"/>
+          <w:shd w:val="clear" w:color="auto" w:fill="F9F9F9"/>
+        </w:rPr>
+        <w:t xml:space="preserve"> .</w:t>
+      </w:r>
+      <w:proofErr w:type="spellStart"/>
+      <w:r>
+        <w:rPr>
+          <w:rFonts w:ascii="Consolas" w:hAnsi="Consolas"/>
+          <w:color w:val="16191F"/>
+          <w:shd w:val="clear" w:color="auto" w:fill="F9F9F9"/>
+        </w:rPr>
+        <w:t>venv</w:t>
+      </w:r>
+      <w:proofErr w:type="spellEnd"/>
+      <w:r>
+        <w:rPr>
+          <w:rFonts w:ascii="Consolas" w:hAnsi="Consolas"/>
+          <w:color w:val="16191F"/>
+          <w:shd w:val="clear" w:color="auto" w:fill="F9F9F9"/>
+        </w:rPr>
+        <w:t>/</w:t>
+      </w:r>
+      <w:r>
+        <w:rPr>
+          <w:rFonts w:ascii="Consolas" w:hAnsi="Consolas"/>
+          <w:color w:val="16191F"/>
+          <w:shd w:val="clear" w:color="auto" w:fill="F9F9F9"/>
+        </w:rPr>
+        <w:t>Scripts</w:t>
+      </w:r>
+      <w:r>
+        <w:rPr>
+          <w:rFonts w:ascii="Consolas" w:hAnsi="Consolas"/>
+          <w:color w:val="16191F"/>
+          <w:shd w:val="clear" w:color="auto" w:fill="F9F9F9"/>
+        </w:rPr>
+        <w:t>/activate</w:t>
+      </w:r>
+      <w:r>
+        <w:rPr>
+          <w:rFonts w:ascii="Consolas" w:hAnsi="Consolas"/>
+          <w:color w:val="16191F"/>
+          <w:shd w:val="clear" w:color="auto" w:fill="F9F9F9"/>
+        </w:rPr>
+        <w:t>（</w:t>
+      </w:r>
+      <w:r>
+        <w:rPr>
+          <w:rFonts w:ascii="Consolas" w:hAnsi="Consolas" w:hint="eastAsia"/>
+          <w:color w:val="16191F"/>
+          <w:shd w:val="clear" w:color="auto" w:fill="F9F9F9"/>
+        </w:rPr>
+        <w:t>w</w:t>
+      </w:r>
+      <w:r>
+        <w:rPr>
+          <w:rFonts w:ascii="Consolas" w:hAnsi="Consolas"/>
+          <w:color w:val="16191F"/>
+          <w:shd w:val="clear" w:color="auto" w:fill="F9F9F9"/>
+        </w:rPr>
+        <w:t>indows</w:t>
+      </w:r>
+      <w:r>
+        <w:rPr>
+          <w:rFonts w:ascii="Consolas" w:hAnsi="Consolas"/>
+          <w:color w:val="16191F"/>
+          <w:shd w:val="clear" w:color="auto" w:fill="F9F9F9"/>
+        </w:rPr>
+        <w:t>版は</w:t>
+      </w:r>
+      <w:r>
+        <w:rPr>
+          <w:rFonts w:ascii="Consolas" w:hAnsi="Consolas" w:hint="eastAsia"/>
+          <w:color w:val="16191F"/>
+          <w:shd w:val="clear" w:color="auto" w:fill="F9F9F9"/>
+        </w:rPr>
+        <w:t>b</w:t>
+      </w:r>
+      <w:r>
+        <w:rPr>
+          <w:rFonts w:ascii="Consolas" w:hAnsi="Consolas"/>
+          <w:color w:val="16191F"/>
+          <w:shd w:val="clear" w:color="auto" w:fill="F9F9F9"/>
+        </w:rPr>
+        <w:t>in</w:t>
+      </w:r>
+      <w:r>
+        <w:rPr>
+          <w:rFonts w:ascii="Consolas" w:hAnsi="Consolas"/>
+          <w:color w:val="16191F"/>
+          <w:shd w:val="clear" w:color="auto" w:fill="F9F9F9"/>
+        </w:rPr>
+        <w:t>のかわりに</w:t>
+      </w:r>
+      <w:r>
+        <w:rPr>
+          <w:rFonts w:ascii="Consolas" w:hAnsi="Consolas" w:hint="eastAsia"/>
+          <w:color w:val="16191F"/>
+          <w:shd w:val="clear" w:color="auto" w:fill="F9F9F9"/>
+        </w:rPr>
+        <w:t>S</w:t>
+      </w:r>
+      <w:r>
+        <w:rPr>
+          <w:rFonts w:ascii="Consolas" w:hAnsi="Consolas"/>
+          <w:color w:val="16191F"/>
+          <w:shd w:val="clear" w:color="auto" w:fill="F9F9F9"/>
+        </w:rPr>
+        <w:t>cripts</w:t>
+      </w:r>
+      <w:r>
+        <w:rPr>
+          <w:rFonts w:ascii="Consolas" w:hAnsi="Consolas"/>
+          <w:color w:val="16191F"/>
+          <w:shd w:val="clear" w:color="auto" w:fill="F9F9F9"/>
+        </w:rPr>
+        <w:t>になる）</w:t>
+      </w:r>
+    </w:p>
+    <w:p>
+      <w:pPr>
+        <w:pStyle w:val="a4"/>
+        <w:ind w:leftChars="271" w:left="569"/>
+        <w:rPr>
+          <w:rFonts w:hint="eastAsia"/>
+        </w:rPr>
+      </w:pPr>
+      <w:hyperlink r:id="rId11" w:history="1">
+        <w:r>
+          <w:rPr>
+            <w:rStyle w:val="a3"/>
+          </w:rPr>
+          <w:t>https://www.cloudbuilders.jp/articles/3511/</w:t>
+        </w:r>
+      </w:hyperlink>
+      <w:r>
+        <w:t>：ブートストラップは</w:t>
+      </w:r>
+      <w:r>
+        <w:t>開発に必要なロールなどをとりあえず作ってくれる</w:t>
+      </w:r>
+    </w:p>
+    <w:p>
+      <w:pPr>
+        <w:pStyle w:val="a4"/>
+        <w:numPr>
+          <w:ilvl w:val="0"/>
+          <w:numId w:val="1"/>
+        </w:numPr>
+        <w:ind w:leftChars="0"/>
+      </w:pPr>
+      <w:proofErr w:type="spellStart"/>
+      <w:r>
+        <w:rPr>
+          <w:rFonts w:ascii="Consolas" w:hAnsi="Consolas"/>
+          <w:color w:val="16191F"/>
+          <w:shd w:val="clear" w:color="auto" w:fill="F9F9F9"/>
+        </w:rPr>
+        <w:t>cdk</w:t>
+      </w:r>
+      <w:proofErr w:type="spellEnd"/>
+      <w:r>
+        <w:rPr>
+          <w:rFonts w:ascii="Consolas" w:hAnsi="Consolas"/>
+          <w:color w:val="16191F"/>
+          <w:shd w:val="clear" w:color="auto" w:fill="F9F9F9"/>
+        </w:rPr>
+        <w:t xml:space="preserve"> synth</w:t>
+      </w:r>
+      <w:r>
+        <w:rPr>
+          <w:rFonts w:ascii="Consolas" w:hAnsi="Consolas"/>
+          <w:color w:val="16191F"/>
+          <w:shd w:val="clear" w:color="auto" w:fill="F9F9F9"/>
+        </w:rPr>
+        <w:t>：コードから</w:t>
+      </w:r>
+      <w:proofErr w:type="spellStart"/>
+      <w:r>
+        <w:rPr>
+          <w:rFonts w:ascii="Consolas" w:hAnsi="Consolas" w:hint="eastAsia"/>
+          <w:color w:val="16191F"/>
+          <w:shd w:val="clear" w:color="auto" w:fill="F9F9F9"/>
+        </w:rPr>
+        <w:t>y</w:t>
+      </w:r>
+      <w:r>
+        <w:rPr>
+          <w:rFonts w:ascii="Consolas" w:hAnsi="Consolas"/>
+          <w:color w:val="16191F"/>
+          <w:shd w:val="clear" w:color="auto" w:fill="F9F9F9"/>
+        </w:rPr>
+        <w:t>ml</w:t>
+      </w:r>
+      <w:proofErr w:type="spellEnd"/>
+      <w:r>
+        <w:rPr>
+          <w:rFonts w:ascii="Consolas" w:hAnsi="Consolas"/>
+          <w:color w:val="16191F"/>
+          <w:shd w:val="clear" w:color="auto" w:fill="F9F9F9"/>
+        </w:rPr>
+        <w:t>を作成</w:t>
+      </w:r>
+    </w:p>
+    <w:p>
+      <w:pPr>
+        <w:pStyle w:val="a4"/>
+        <w:numPr>
+          <w:ilvl w:val="0"/>
+          <w:numId w:val="1"/>
+        </w:numPr>
+        <w:ind w:leftChars="0"/>
+      </w:pPr>
+      <w:proofErr w:type="spellStart"/>
+      <w:r>
+        <w:rPr>
+          <w:rFonts w:ascii="Consolas" w:hAnsi="Consolas" w:hint="eastAsia"/>
+          <w:color w:val="16191F"/>
+          <w:shd w:val="clear" w:color="auto" w:fill="F9F9F9"/>
+        </w:rPr>
+        <w:t>c</w:t>
+      </w:r>
+      <w:r>
+        <w:rPr>
+          <w:rFonts w:ascii="Consolas" w:hAnsi="Consolas"/>
+          <w:color w:val="16191F"/>
+          <w:shd w:val="clear" w:color="auto" w:fill="F9F9F9"/>
+        </w:rPr>
+        <w:t>dk</w:t>
+      </w:r>
+      <w:proofErr w:type="spellEnd"/>
+      <w:r>
+        <w:rPr>
+          <w:rFonts w:ascii="Consolas" w:hAnsi="Consolas"/>
+          <w:color w:val="16191F"/>
+          <w:shd w:val="clear" w:color="auto" w:fill="F9F9F9"/>
+        </w:rPr>
+        <w:t xml:space="preserve"> deploy :</w:t>
+      </w:r>
+      <w:r>
+        <w:rPr>
+          <w:rFonts w:ascii="Consolas" w:hAnsi="Consolas"/>
+          <w:color w:val="16191F"/>
+          <w:shd w:val="clear" w:color="auto" w:fill="F9F9F9"/>
+        </w:rPr>
+        <w:t>上の</w:t>
+      </w:r>
+      <w:proofErr w:type="spellStart"/>
+      <w:r>
+        <w:rPr>
+          <w:rFonts w:ascii="Consolas" w:hAnsi="Consolas" w:hint="eastAsia"/>
+          <w:color w:val="16191F"/>
+          <w:shd w:val="clear" w:color="auto" w:fill="F9F9F9"/>
+        </w:rPr>
+        <w:t>y</w:t>
+      </w:r>
+      <w:r>
+        <w:rPr>
+          <w:rFonts w:ascii="Consolas" w:hAnsi="Consolas"/>
+          <w:color w:val="16191F"/>
+          <w:shd w:val="clear" w:color="auto" w:fill="F9F9F9"/>
+        </w:rPr>
+        <w:t>ml</w:t>
+      </w:r>
+      <w:proofErr w:type="spellEnd"/>
+      <w:r>
+        <w:rPr>
+          <w:rFonts w:ascii="Consolas" w:hAnsi="Consolas"/>
+          <w:color w:val="16191F"/>
+          <w:shd w:val="clear" w:color="auto" w:fill="F9F9F9"/>
+        </w:rPr>
+        <w:t>から</w:t>
+      </w:r>
+      <w:r>
+        <w:rPr>
+          <w:rFonts w:ascii="Consolas" w:hAnsi="Consolas" w:hint="eastAsia"/>
+          <w:color w:val="16191F"/>
+          <w:shd w:val="clear" w:color="auto" w:fill="F9F9F9"/>
+        </w:rPr>
+        <w:t>d</w:t>
+      </w:r>
+      <w:r>
+        <w:rPr>
+          <w:rFonts w:ascii="Consolas" w:hAnsi="Consolas"/>
+          <w:color w:val="16191F"/>
+          <w:shd w:val="clear" w:color="auto" w:fill="F9F9F9"/>
+        </w:rPr>
+        <w:t>eploy</w:t>
+      </w:r>
+    </w:p>
+    <w:p>
+      <w:pPr>
+        <w:pStyle w:val="a4"/>
+        <w:ind w:leftChars="0" w:left="360"/>
+        <w:rPr>
+          <w:rFonts w:hint="eastAsia"/>
+        </w:rPr>
+      </w:pPr>
+      <w:hyperlink r:id="rId12" w:history="1">
+        <w:r>
+          <w:rPr>
+            <w:rStyle w:val="a3"/>
+          </w:rPr>
+          <w:t>http</w:t>
+        </w:r>
+        <w:bookmarkStart w:id="0" w:name="_GoBack"/>
+        <w:bookmarkEnd w:id="0"/>
+        <w:r>
+          <w:rPr>
+            <w:rStyle w:val="a3"/>
+          </w:rPr>
+          <w:t>s://codkeudjoic44yumpiwz4uldtm0hjzjg.lambda-url.ap-northeast-1.on.aws/</w:t>
+        </w:r>
+      </w:hyperlink>
+      <w:r>
+        <w:t>にデ</w:t>
+      </w:r>
+      <w:r>
+        <w:lastRenderedPageBreak/>
+        <w:t>プロイ</w:t>
+      </w:r>
+    </w:p>
+    <w:p>
+      <w:pPr>
+        <w:pStyle w:val="a4"/>
+        <w:numPr>
+          <w:ilvl w:val="0"/>
+          <w:numId w:val="1"/>
+        </w:numPr>
+        <w:ind w:leftChars="0"/>
+      </w:pPr>
+      <w:r>
+        <w:t>AWS CDK</w:t>
+      </w:r>
+      <w:r>
+        <w:t>の設定</w:t>
+      </w:r>
+      <w:r>
+        <w:t>（ローカルからログインするためのユーザー）</w:t>
+      </w:r>
+    </w:p>
+    <w:p>
+      <w:pPr>
+        <w:pStyle w:val="a4"/>
+        <w:ind w:leftChars="0" w:left="360"/>
+      </w:pPr>
+      <w:r>
+        <w:t>https://docs.aws.amazon.com/cli/latest/userguide/cli-chap-authentication.html</w:t>
+      </w:r>
+    </w:p>
+    <w:p>
+      <w:r>
+        <w:t>https://qiita.com/fehde/items/17a2bfff8f5a5767c600</w:t>
+      </w:r>
+    </w:p>
+    <w:p>
+      <w:pPr>
+        <w:ind w:leftChars="100" w:left="210"/>
+      </w:pPr>
+      <w:r>
+        <w:t>https://docs.aws.amazon.com/cdk/v2/guide/home.html</w:t>
+      </w:r>
     </w:p>
     <w:sectPr>
       <w:pgSz w:w="11906" w:h="16838"/>
@@ -294,6 +1514,103 @@
     </w:sectPr>
   </w:body>
 </w:document>
+</file>
+
+<file path=word/numbering.xml><?xml version="1.0" encoding="utf-8"?>
+<w:numbering xmlns:wpc="http://schemas.microsoft.com/office/word/2010/wordprocessingCanvas" xmlns:mc="http://schemas.openxmlformats.org/markup-compatibility/2006" xmlns:o="urn:schemas-microsoft-com:office:office" xmlns:r="http://schemas.openxmlformats.org/officeDocument/2006/relationships" xmlns:m="http://schemas.openxmlformats.org/officeDocument/2006/math" xmlns:v="urn:schemas-microsoft-com:vml" xmlns:wp14="http://schemas.microsoft.com/office/word/2010/wordprocessingDrawing" xmlns:wp="http://schemas.openxmlformats.org/drawingml/2006/wordprocessingDrawing" xmlns:w10="urn:schemas-microsoft-com:office:word" xmlns:w="http://schemas.openxmlformats.org/wordprocessingml/2006/main" xmlns:w14="http://schemas.microsoft.com/office/word/2010/wordml" xmlns:w15="http://schemas.microsoft.com/office/word/2012/wordml" xmlns:wpg="http://schemas.microsoft.com/office/word/2010/wordprocessingGroup" xmlns:wpi="http://schemas.microsoft.com/office/word/2010/wordprocessingInk" xmlns:wne="http://schemas.microsoft.com/office/word/2006/wordml" xmlns:wps="http://schemas.microsoft.com/office/word/2010/wordprocessingShape" mc:Ignorable="w14 w15 wp14">
+  <w:abstractNum w:abstractNumId="0" w15:restartNumberingAfterBreak="0">
+    <w:nsid w:val="13A14C05"/>
+    <w:multiLevelType w:val="hybridMultilevel"/>
+    <w:tmpl w:val="B47C8B5A"/>
+    <w:lvl w:ilvl="0" w:tplc="32F8B262">
+      <w:start w:val="1"/>
+      <w:numFmt w:val="decimal"/>
+      <w:lvlText w:val="%1."/>
+      <w:lvlJc w:val="left"/>
+      <w:pPr>
+        <w:ind w:left="360" w:hanging="360"/>
+      </w:pPr>
+      <w:rPr>
+        <w:rFonts w:hint="default"/>
+      </w:rPr>
+    </w:lvl>
+    <w:lvl w:ilvl="1" w:tplc="04090017" w:tentative="1">
+      <w:start w:val="1"/>
+      <w:numFmt w:val="aiueoFullWidth"/>
+      <w:lvlText w:val="(%2)"/>
+      <w:lvlJc w:val="left"/>
+      <w:pPr>
+        <w:ind w:left="840" w:hanging="420"/>
+      </w:pPr>
+    </w:lvl>
+    <w:lvl w:ilvl="2" w:tplc="04090011" w:tentative="1">
+      <w:start w:val="1"/>
+      <w:numFmt w:val="decimalEnclosedCircle"/>
+      <w:lvlText w:val="%3"/>
+      <w:lvlJc w:val="left"/>
+      <w:pPr>
+        <w:ind w:left="1260" w:hanging="420"/>
+      </w:pPr>
+    </w:lvl>
+    <w:lvl w:ilvl="3" w:tplc="0409000F" w:tentative="1">
+      <w:start w:val="1"/>
+      <w:numFmt w:val="decimal"/>
+      <w:lvlText w:val="%4."/>
+      <w:lvlJc w:val="left"/>
+      <w:pPr>
+        <w:ind w:left="1680" w:hanging="420"/>
+      </w:pPr>
+    </w:lvl>
+    <w:lvl w:ilvl="4" w:tplc="04090017" w:tentative="1">
+      <w:start w:val="1"/>
+      <w:numFmt w:val="aiueoFullWidth"/>
+      <w:lvlText w:val="(%5)"/>
+      <w:lvlJc w:val="left"/>
+      <w:pPr>
+        <w:ind w:left="2100" w:hanging="420"/>
+      </w:pPr>
+    </w:lvl>
+    <w:lvl w:ilvl="5" w:tplc="04090011" w:tentative="1">
+      <w:start w:val="1"/>
+      <w:numFmt w:val="decimalEnclosedCircle"/>
+      <w:lvlText w:val="%6"/>
+      <w:lvlJc w:val="left"/>
+      <w:pPr>
+        <w:ind w:left="2520" w:hanging="420"/>
+      </w:pPr>
+    </w:lvl>
+    <w:lvl w:ilvl="6" w:tplc="0409000F" w:tentative="1">
+      <w:start w:val="1"/>
+      <w:numFmt w:val="decimal"/>
+      <w:lvlText w:val="%7."/>
+      <w:lvlJc w:val="left"/>
+      <w:pPr>
+        <w:ind w:left="2940" w:hanging="420"/>
+      </w:pPr>
+    </w:lvl>
+    <w:lvl w:ilvl="7" w:tplc="04090017" w:tentative="1">
+      <w:start w:val="1"/>
+      <w:numFmt w:val="aiueoFullWidth"/>
+      <w:lvlText w:val="(%8)"/>
+      <w:lvlJc w:val="left"/>
+      <w:pPr>
+        <w:ind w:left="3360" w:hanging="420"/>
+      </w:pPr>
+    </w:lvl>
+    <w:lvl w:ilvl="8" w:tplc="04090011" w:tentative="1">
+      <w:start w:val="1"/>
+      <w:numFmt w:val="decimalEnclosedCircle"/>
+      <w:lvlText w:val="%9"/>
+      <w:lvlJc w:val="left"/>
+      <w:pPr>
+        <w:ind w:left="3780" w:hanging="420"/>
+      </w:pPr>
+    </w:lvl>
+  </w:abstractNum>
+  <w:num w:numId="1">
+    <w:abstractNumId w:val="0"/>
+  </w:num>
+</w:numbering>
 </file>
 
 <file path=word/styles.xml><?xml version="1.0" encoding="utf-8"?>
@@ -734,6 +2051,33 @@
     <w:basedOn w:val="a0"/>
     <w:rsid w:val="00244FF2"/>
   </w:style>
+  <w:style w:type="paragraph" w:styleId="a4">
+    <w:name w:val="List Paragraph"/>
+    <w:basedOn w:val="a"/>
+    <w:uiPriority w:val="34"/>
+    <w:qFormat/>
+    <w:rsid w:val="009C3727"/>
+    <w:pPr>
+      <w:ind w:leftChars="400" w:left="840"/>
+    </w:pPr>
+  </w:style>
+  <w:style w:type="character" w:styleId="a5">
+    <w:name w:val="FollowedHyperlink"/>
+    <w:basedOn w:val="a0"/>
+    <w:uiPriority w:val="99"/>
+    <w:semiHidden/>
+    <w:unhideWhenUsed/>
+    <w:rsid w:val="00DE67E2"/>
+    <w:rPr>
+      <w:color w:val="954F72" w:themeColor="followedHyperlink"/>
+      <w:u w:val="single"/>
+    </w:rPr>
+  </w:style>
+  <w:style w:type="character" w:customStyle="1" w:styleId="hljs-builtin">
+    <w:name w:val="hljs-built_in"/>
+    <w:basedOn w:val="a0"/>
+    <w:rsid w:val="0005445D"/>
+  </w:style>
 </w:styles>
 </file>
 

</xml_diff>